<commit_message>
cleaning up da codes
</commit_message>
<xml_diff>
--- a/output/tables-plots.docx
+++ b/output/tables-plots.docx
@@ -2261,7 +2261,7 @@
         <w:rPr/>
         <w:drawing>
           <wp:inline distT="0" distB="0" distL="0" distR="0">
-            <wp:extent cx="7315200" cy="4572000"/>
+            <wp:extent cx="5486400" cy="2743200"/>
             <wp:docPr id="1" name="" descr=""/>
             <wp:cNvGraphicFramePr>
               <a:graphicFrameLocks xmlns:a="http://schemas.openxmlformats.org/drawingml/2006/main" noChangeAspect="1"/>
@@ -2285,53 +2285,7 @@
                   <pic:spPr bwMode="auto">
                     <a:xfrm>
                       <a:off x="0" y="0"/>
-                      <a:ext cx="101600" cy="63500"/>
-                    </a:xfrm>
-                    <a:prstGeom prst="rect">
-                      <a:avLst/>
-                    </a:prstGeom>
-                    <a:noFill/>
-                  </pic:spPr>
-                </pic:pic>
-              </a:graphicData>
-            </a:graphic>
-          </wp:inline>
-        </w:drawing>
-      </w:r>
-    </w:p>
-    <w:p>
-      <w:pPr>
-        <w:pStyle w:val="Normal"/>
-      </w:pPr>
-      <w:r>
-        <w:rPr/>
-        <w:drawing>
-          <wp:inline distT="0" distB="0" distL="0" distR="0">
-            <wp:extent cx="7315200" cy="4572000"/>
-            <wp:docPr id="3" name="" descr=""/>
-            <wp:cNvGraphicFramePr>
-              <a:graphicFrameLocks xmlns:a="http://schemas.openxmlformats.org/drawingml/2006/main" noChangeAspect="1"/>
-            </wp:cNvGraphicFramePr>
-            <a:graphic xmlns:a="http://schemas.openxmlformats.org/drawingml/2006/main">
-              <a:graphicData uri="http://schemas.openxmlformats.org/drawingml/2006/picture">
-                <pic:pic xmlns:pic="http://schemas.openxmlformats.org/drawingml/2006/picture">
-                  <pic:nvPicPr>
-                    <pic:cNvPr id="4" name=""/>
-                    <pic:cNvPicPr>
-                      <a:picLocks noChangeAspect="1" noChangeArrowheads="1"/>
-                    </pic:cNvPicPr>
-                  </pic:nvPicPr>
-                  <pic:blipFill>
-                    <a:blip r:embed="rId9"/>
-                    <a:srcRect/>
-                    <a:stretch>
-                      <a:fillRect/>
-                    </a:stretch>
-                  </pic:blipFill>
-                  <pic:spPr bwMode="auto">
-                    <a:xfrm>
-                      <a:off x="0" y="0"/>
-                      <a:ext cx="101600" cy="63500"/>
+                      <a:ext cx="76200" cy="38100"/>
                     </a:xfrm>
                     <a:prstGeom prst="rect">
                       <a:avLst/>

</xml_diff>